<commit_message>
Simulation Results and Magnetic Design Part Done
Component Selection part left
</commit_message>
<xml_diff>
--- a/464 Simulation Report.docx
+++ b/464 Simulation Report.docx
@@ -273,19 +273,23 @@
       <w:pPr>
         <w:spacing w:after="66"/>
         <w:ind w:left="-5" w:right="-15" w:hanging="10"/>
-      </w:pPr>
-      <w:r>
         <w:rPr>
           <w:rFonts w:ascii="Arial" w:eastAsia="Arial" w:hAnsi="Arial" w:cs="Arial"/>
           <w:b/>
         </w:rPr>
-        <w:t xml:space="preserve">ANALYTICAL CALCULATIONS............................................................................................. </w:t>
-      </w:r>
+      </w:pPr>
       <w:r>
         <w:rPr>
           <w:rFonts w:ascii="Arial" w:eastAsia="Arial" w:hAnsi="Arial" w:cs="Arial"/>
           <w:b/>
         </w:rPr>
+        <w:t xml:space="preserve">ANALYTICAL CALCULATIONS............................................................................................. </w:t>
+      </w:r>
+      <w:r>
+        <w:rPr>
+          <w:rFonts w:ascii="Arial" w:eastAsia="Arial" w:hAnsi="Arial" w:cs="Arial"/>
+          <w:b/>
+        </w:rPr>
         <w:t>4</w:t>
       </w:r>
     </w:p>
@@ -299,58 +303,64 @@
           <w:rFonts w:ascii="Arial" w:eastAsia="Arial" w:hAnsi="Arial" w:cs="Arial"/>
           <w:b/>
         </w:rPr>
-        <w:t>SIMULATION RESULTS..........................................................................................................</w:t>
+        <w:t>MAGNETIC DESIGN</w:t>
       </w:r>
       <w:r>
         <w:rPr>
           <w:rFonts w:ascii="Arial" w:eastAsia="Arial" w:hAnsi="Arial" w:cs="Arial"/>
           <w:b/>
         </w:rPr>
-        <w:t>6</w:t>
+        <w:t>................................................................................................................</w:t>
       </w:r>
     </w:p>
     <w:p>
       <w:pPr>
         <w:spacing w:after="66"/>
         <w:ind w:left="-5" w:right="-15" w:hanging="10"/>
+      </w:pPr>
+      <w:r>
         <w:rPr>
           <w:rFonts w:ascii="Arial" w:eastAsia="Arial" w:hAnsi="Arial" w:cs="Arial"/>
           <w:b/>
         </w:rPr>
-      </w:pPr>
+        <w:t>SIMULATION RESULTS..........................................................................................................</w:t>
+      </w:r>
       <w:r>
         <w:rPr>
           <w:rFonts w:ascii="Arial" w:eastAsia="Arial" w:hAnsi="Arial" w:cs="Arial"/>
           <w:b/>
         </w:rPr>
-        <w:t>COMPONENT SELECTION.................................................................................................. 16</w:t>
+        <w:t>6</w:t>
       </w:r>
     </w:p>
     <w:p>
       <w:pPr>
         <w:spacing w:after="66"/>
         <w:ind w:left="-5" w:right="-15" w:hanging="10"/>
-      </w:pPr>
-      <w:r>
         <w:rPr>
           <w:rFonts w:ascii="Arial" w:eastAsia="Arial" w:hAnsi="Arial" w:cs="Arial"/>
           <w:b/>
         </w:rPr>
-        <w:t>MAGNETIC DESIGN</w:t>
-      </w:r>
+      </w:pPr>
       <w:r>
         <w:rPr>
           <w:rFonts w:ascii="Arial" w:eastAsia="Arial" w:hAnsi="Arial" w:cs="Arial"/>
           <w:b/>
         </w:rPr>
-        <w:t>..............................................................................................................</w:t>
-      </w:r>
+        <w:t>COMPONENT SELECTION.................................................................................................. 16</w:t>
+      </w:r>
+    </w:p>
+    <w:p>
+      <w:pPr>
+        <w:spacing w:after="66"/>
+        <w:ind w:left="-5" w:right="-15" w:hanging="10"/>
+      </w:pPr>
       <w:r>
         <w:rPr>
           <w:rFonts w:ascii="Arial" w:eastAsia="Arial" w:hAnsi="Arial" w:cs="Arial"/>
           <w:b/>
         </w:rPr>
-        <w:t>17</w:t>
+        <w:t>MAGNETIC DESIGN..............................................................................................................17</w:t>
       </w:r>
     </w:p>
     <w:p>
@@ -703,14 +713,7 @@
           <w:rFonts w:ascii="Times New Roman" w:eastAsia="Times New Roman" w:hAnsi="Times New Roman" w:cs="Times New Roman"/>
           <w:sz w:val="24"/>
         </w:rPr>
-        <w:t xml:space="preserve">To </w:t>
-      </w:r>
-      <w:r>
-        <w:rPr>
-          <w:rFonts w:ascii="Times New Roman" w:eastAsia="Times New Roman" w:hAnsi="Times New Roman" w:cs="Times New Roman"/>
-          <w:sz w:val="24"/>
-        </w:rPr>
-        <w:t>introduce the initial design of the Term Project for the EE46</w:t>
+        <w:t>To introduce the initial design of the Term Project for the EE46</w:t>
       </w:r>
       <w:r>
         <w:rPr>
@@ -780,42 +783,7 @@
           <w:rFonts w:ascii="Times New Roman" w:eastAsia="Times New Roman" w:hAnsi="Times New Roman" w:cs="Times New Roman"/>
           <w:sz w:val="24"/>
         </w:rPr>
-        <w:t>This report includes</w:t>
-      </w:r>
-      <w:r>
-        <w:rPr>
-          <w:rFonts w:ascii="Times New Roman" w:eastAsia="Times New Roman" w:hAnsi="Times New Roman" w:cs="Times New Roman"/>
-          <w:sz w:val="24"/>
-        </w:rPr>
-        <w:t xml:space="preserve"> specified requirements, topology selection</w:t>
-      </w:r>
-      <w:r>
-        <w:rPr>
-          <w:rFonts w:ascii="Times New Roman" w:eastAsia="Times New Roman" w:hAnsi="Times New Roman" w:cs="Times New Roman"/>
-          <w:sz w:val="24"/>
-        </w:rPr>
-        <w:t xml:space="preserve">, </w:t>
-      </w:r>
-      <w:r>
-        <w:rPr>
-          <w:rFonts w:ascii="Times New Roman" w:eastAsia="Times New Roman" w:hAnsi="Times New Roman" w:cs="Times New Roman"/>
-          <w:sz w:val="24"/>
-        </w:rPr>
-        <w:t>simulation results</w:t>
-      </w:r>
-      <w:r>
-        <w:rPr>
-          <w:rFonts w:ascii="Times New Roman" w:eastAsia="Times New Roman" w:hAnsi="Times New Roman" w:cs="Times New Roman"/>
-          <w:sz w:val="24"/>
-        </w:rPr>
-        <w:t xml:space="preserve">, </w:t>
-      </w:r>
-      <w:r>
-        <w:rPr>
-          <w:rFonts w:ascii="Times New Roman" w:eastAsia="Times New Roman" w:hAnsi="Times New Roman" w:cs="Times New Roman"/>
-          <w:sz w:val="24"/>
-        </w:rPr>
-        <w:t xml:space="preserve">component selection and magnetic design. </w:t>
+        <w:t xml:space="preserve">This report includes specified requirements, topology selection, simulation results, component selection and magnetic design. </w:t>
       </w:r>
     </w:p>
     <w:p>
@@ -1206,7 +1174,10 @@
       </w:pPr>
       <w:r>
         <w:lastRenderedPageBreak/>
-        <w:t>Topology Selection</w:t>
+        <w:t>T</w:t>
+      </w:r>
+      <w:r>
+        <w:t>OPOLOGY SELECTION</w:t>
       </w:r>
     </w:p>
     <w:p>
@@ -2020,15 +1991,13 @@
         </w:rPr>
         <w:t xml:space="preserve">UC3845 can supply a duty cycle of 0.5 maximum, which gives us an upper boundary to choose our duty cycle. Hence, we have chosen a duty cycle range of 0.2 to 0.4. </w:t>
       </w:r>
-      <w:proofErr w:type="gramStart"/>
       <w:r>
         <w:rPr>
           <w:rFonts w:ascii="Times New Roman" w:hAnsi="Times New Roman" w:cs="Times New Roman"/>
           <w:sz w:val="24"/>
         </w:rPr>
-        <w:t>In order to</w:t>
-      </w:r>
-      <w:proofErr w:type="gramEnd"/>
+        <w:t>To</w:t>
+      </w:r>
       <w:r>
         <w:rPr>
           <w:rFonts w:ascii="Times New Roman" w:hAnsi="Times New Roman" w:cs="Times New Roman"/>
@@ -3078,7 +3047,10 @@
         </m:sSub>
       </m:oMath>
       <w:r>
-        <w:t xml:space="preserve"> is the ripple factor, which is defined as in the Figure 1 and selected as 0.35, </w:t>
+        <w:t xml:space="preserve"> is the ripple factor, which is defined as in the Figure 1 and selected as 0.35</w:t>
+      </w:r>
+      <w:r>
+        <w:t xml:space="preserve">. </w:t>
       </w:r>
       <m:oMath>
         <m:sSub>
@@ -3112,7 +3084,39 @@
         </m:sSub>
       </m:oMath>
       <w:r>
-        <w:t xml:space="preserve"> is the switching frequency, which is selected as 100kHz.</w:t>
+        <w:t xml:space="preserve"> is the switching frequency, which </w:t>
+      </w:r>
+      <w:r>
+        <w:t>was</w:t>
+      </w:r>
+      <w:r>
+        <w:t xml:space="preserve"> selected as </w:t>
+      </w:r>
+      <w:r>
+        <w:t xml:space="preserve">75 </w:t>
+      </w:r>
+      <w:r>
+        <w:t>kHz.</w:t>
+      </w:r>
+      <w:r>
+        <w:t xml:space="preserve"> The core selection was done according to this frequency level. However, </w:t>
+      </w:r>
+      <w:proofErr w:type="gramStart"/>
+      <w:r>
+        <w:t>in order to</w:t>
+      </w:r>
+      <w:proofErr w:type="gramEnd"/>
+      <w:r>
+        <w:t xml:space="preserve"> decrease core losses, we decreased it to </w:t>
+      </w:r>
+      <w:r>
+        <w:t>75</w:t>
+      </w:r>
+      <w:r>
+        <w:t xml:space="preserve"> </w:t>
+      </w:r>
+      <w:r>
+        <w:t xml:space="preserve">kHz. </w:t>
       </w:r>
     </w:p>
     <w:p>
@@ -3301,7 +3305,25 @@
         <w:t xml:space="preserve"> </w:t>
       </w:r>
       <w:r>
-        <w:t xml:space="preserve"> is found to be 18.55µH. Then, to find the required number of turns of the primary, the </w:t>
+        <w:t xml:space="preserve"> is found to be </w:t>
+      </w:r>
+      <w:r>
+        <w:t>2</w:t>
+      </w:r>
+      <w:r>
+        <w:t>0</w:t>
+      </w:r>
+      <w:r>
+        <w:t>.</w:t>
+      </w:r>
+      <w:r>
+        <w:t>58</w:t>
+      </w:r>
+      <w:r>
+        <w:t xml:space="preserve"> </w:t>
+      </w:r>
+      <w:r>
+        <w:t xml:space="preserve">µH. Then, to find the required number of turns of the primary, the </w:t>
       </w:r>
       <m:oMath>
         <m:sSub>
@@ -3337,11 +3359,9 @@
       <w:r>
         <w:t xml:space="preserve"> value of the core is </w:t>
       </w:r>
-      <w:proofErr w:type="gramStart"/>
-      <w:r>
-        <w:t>used</w:t>
-      </w:r>
-      <w:proofErr w:type="gramEnd"/>
+      <w:r>
+        <w:t>used,</w:t>
+      </w:r>
       <w:r>
         <w:t xml:space="preserve"> and the required number of turns is found by using the following formula:</w:t>
       </w:r>
@@ -3478,10 +3498,7 @@
     </w:p>
     <w:p>
       <w:r>
-        <w:t>W</w:t>
-      </w:r>
-      <w:r>
-        <w:t xml:space="preserve">here </w:t>
+        <w:t xml:space="preserve">Where </w:t>
       </w:r>
       <m:oMath>
         <m:sSub>
@@ -3515,7 +3532,13 @@
         </m:sSub>
       </m:oMath>
       <w:r>
-        <w:t xml:space="preserve"> value of the core we have selected having a 1mm of air gap is 196 </w:t>
+        <w:t xml:space="preserve"> value of the core we have selected having a 1mm of air gap is </w:t>
+      </w:r>
+      <w:r>
+        <w:t>261</w:t>
+      </w:r>
+      <w:r>
+        <w:t xml:space="preserve"> </w:t>
       </w:r>
       <w:proofErr w:type="spellStart"/>
       <w:r>
@@ -3554,7 +3577,13 @@
         </m:sSup>
       </m:oMath>
       <w:r>
-        <w:t>. Hence, after making the calculation, the required number of turns are found as 10, approximately. Moreover, by limiting the Bmax value, the minimum required number of turns can also be calculated to check whether the previously calculated number of turns is valid or not by using the formula present in [2] as follows:</w:t>
+        <w:t>. Hence, after making the calculation, the required number of turns are found as 1</w:t>
+      </w:r>
+      <w:r>
+        <w:t>1</w:t>
+      </w:r>
+      <w:r>
+        <w:t>, approximately. Moreover, by limiting the Bmax value, the minimum required number of turns can also be calculated to check whether the previously calculated number of turns is valid or not by using the formula present in [2] as follows:</w:t>
       </w:r>
     </w:p>
     <w:p>
@@ -3803,21 +3832,61 @@
         <w:t>2</w:t>
       </w:r>
       <w:r>
-        <w:t>. When putting all the numbers to the equation above, it is found that minimum required number of turns should be larger than 6.22 turns (</w:t>
+        <w:t xml:space="preserve">. When putting all the numbers to the equation above, it is found that minimum required number of turns should be larger than </w:t>
+      </w:r>
+      <w:r>
+        <w:rPr>
+          <w:highlight w:val="yellow"/>
+        </w:rPr>
+        <w:t>7.77</w:t>
+      </w:r>
+      <w:r>
+        <w:rPr>
+          <w:highlight w:val="yellow"/>
+        </w:rPr>
+        <w:t xml:space="preserve"> turns (</w:t>
       </w:r>
       <w:proofErr w:type="spellStart"/>
       <w:r>
+        <w:rPr>
+          <w:highlight w:val="yellow"/>
+        </w:rPr>
         <w:t>N</w:t>
       </w:r>
       <w:r>
         <w:rPr>
+          <w:highlight w:val="yellow"/>
           <w:vertAlign w:val="subscript"/>
         </w:rPr>
         <w:t>min</w:t>
       </w:r>
       <w:proofErr w:type="spellEnd"/>
       <w:r>
-        <w:t xml:space="preserve"> &gt; 6.22 turns).  This concludes that 10 turns in the primary and the secondary meet the requirement of minimum turns and can be used further in this design. </w:t>
+        <w:rPr>
+          <w:highlight w:val="yellow"/>
+        </w:rPr>
+        <w:t xml:space="preserve"> &gt; </w:t>
+      </w:r>
+      <w:r>
+        <w:rPr>
+          <w:highlight w:val="yellow"/>
+        </w:rPr>
+        <w:t>7.77</w:t>
+      </w:r>
+      <w:r>
+        <w:rPr>
+          <w:highlight w:val="yellow"/>
+        </w:rPr>
+        <w:t xml:space="preserve"> turns).</w:t>
+      </w:r>
+      <w:r>
+        <w:t xml:space="preserve">  This concludes that 1</w:t>
+      </w:r>
+      <w:r>
+        <w:t>1</w:t>
+      </w:r>
+      <w:r>
+        <w:t xml:space="preserve"> turns in the primary and the secondary meet the requirement of minimum turns and can be used further in this design. </w:t>
       </w:r>
     </w:p>
     <w:p>
@@ -3855,6 +3924,7 @@
         </w:rPr>
       </w:pPr>
     </w:p>
+    <w:p/>
     <w:p>
       <w:pPr>
         <w:pStyle w:val="Heading1"/>
@@ -3862,7 +3932,1224 @@
       </w:pPr>
       <w:r>
         <w:lastRenderedPageBreak/>
+        <w:t>MAGNETIC DESIGN RESULTS</w:t>
+      </w:r>
+    </w:p>
+    <w:p>
+      <w:pPr>
+        <w:pStyle w:val="Heading1"/>
+        <w:ind w:left="-5"/>
+        <w:rPr>
+          <w:rFonts w:ascii="Calibri" w:eastAsia="Calibri" w:hAnsi="Calibri" w:cs="Calibri"/>
+          <w:sz w:val="22"/>
+        </w:rPr>
+      </w:pPr>
+      <w:r>
+        <w:rPr>
+          <w:rFonts w:ascii="Calibri" w:eastAsia="Calibri" w:hAnsi="Calibri" w:cs="Calibri"/>
+          <w:sz w:val="22"/>
+        </w:rPr>
+        <w:t>At first, we planned to create our own litz wire by paralleling AWG26 cables, but when we realized that we couldn't wind it as tightly as we calculated during cable winding, we chose to use ready-made litz wire.</w:t>
+      </w:r>
+      <w:r>
+        <w:rPr>
+          <w:rFonts w:ascii="Calibri" w:eastAsia="Calibri" w:hAnsi="Calibri" w:cs="Calibri"/>
+          <w:sz w:val="22"/>
+        </w:rPr>
+        <w:t xml:space="preserve"> </w:t>
+      </w:r>
+      <w:r>
+        <w:rPr>
+          <w:rFonts w:ascii="Calibri" w:eastAsia="Calibri" w:hAnsi="Calibri" w:cs="Calibri"/>
+          <w:sz w:val="22"/>
+        </w:rPr>
+        <w:t xml:space="preserve"> </w:t>
+      </w:r>
+      <w:r>
+        <w:rPr>
+          <w:rFonts w:ascii="Calibri" w:eastAsia="Calibri" w:hAnsi="Calibri" w:cs="Calibri"/>
+          <w:sz w:val="22"/>
+        </w:rPr>
+        <w:t>We wound the transformer with 1</w:t>
+      </w:r>
+      <w:r>
+        <w:rPr>
+          <w:rFonts w:ascii="Calibri" w:eastAsia="Calibri" w:hAnsi="Calibri" w:cs="Calibri"/>
+          <w:sz w:val="22"/>
+        </w:rPr>
+        <w:t>1</w:t>
+      </w:r>
+      <w:r>
+        <w:rPr>
+          <w:rFonts w:ascii="Calibri" w:eastAsia="Calibri" w:hAnsi="Calibri" w:cs="Calibri"/>
+          <w:sz w:val="22"/>
+        </w:rPr>
+        <w:t xml:space="preserve"> turns on the primary and 1</w:t>
+      </w:r>
+      <w:r>
+        <w:rPr>
+          <w:rFonts w:ascii="Calibri" w:eastAsia="Calibri" w:hAnsi="Calibri" w:cs="Calibri"/>
+          <w:sz w:val="22"/>
+        </w:rPr>
+        <w:t>1</w:t>
+      </w:r>
+      <w:r>
+        <w:rPr>
+          <w:rFonts w:ascii="Calibri" w:eastAsia="Calibri" w:hAnsi="Calibri" w:cs="Calibri"/>
+          <w:sz w:val="22"/>
+        </w:rPr>
+        <w:t xml:space="preserve"> turns on the secondary. To minimize leakage inductance, we wound the primary and secondary wires in parallel. Primary winding inductance</w:t>
+      </w:r>
+      <w:r>
+        <w:rPr>
+          <w:rFonts w:ascii="Calibri" w:eastAsia="Calibri" w:hAnsi="Calibri" w:cs="Calibri"/>
+          <w:sz w:val="22"/>
+        </w:rPr>
+        <w:t xml:space="preserve">, </w:t>
+      </w:r>
+      <w:r>
+        <w:rPr>
+          <w:rFonts w:ascii="Calibri" w:eastAsia="Calibri" w:hAnsi="Calibri" w:cs="Calibri"/>
+          <w:sz w:val="22"/>
+        </w:rPr>
+        <w:t>and leakage inductance measurements are provided in Figure 2, Figure 3</w:t>
+      </w:r>
+      <w:r>
+        <w:rPr>
+          <w:rFonts w:ascii="Calibri" w:eastAsia="Calibri" w:hAnsi="Calibri" w:cs="Calibri"/>
+          <w:sz w:val="22"/>
+        </w:rPr>
+        <w:t xml:space="preserve"> </w:t>
+      </w:r>
+      <w:r>
+        <w:rPr>
+          <w:rFonts w:ascii="Calibri" w:eastAsia="Calibri" w:hAnsi="Calibri" w:cs="Calibri"/>
+          <w:sz w:val="22"/>
+        </w:rPr>
+        <w:t>respectively</w:t>
+      </w:r>
+      <w:r>
+        <w:rPr>
+          <w:rFonts w:ascii="Calibri" w:eastAsia="Calibri" w:hAnsi="Calibri" w:cs="Calibri"/>
+          <w:sz w:val="22"/>
+        </w:rPr>
+        <w:t xml:space="preserve">. </w:t>
+      </w:r>
+    </w:p>
+    <w:p>
+      <w:pPr>
+        <w:rPr>
+          <w:noProof/>
+        </w:rPr>
+      </w:pPr>
+    </w:p>
+    <w:p>
+      <w:pPr>
+        <w:keepNext/>
+      </w:pPr>
+      <w:r>
+        <w:t xml:space="preserve">      </w:t>
+      </w:r>
+      <w:r>
+        <w:rPr>
+          <w:noProof/>
+        </w:rPr>
+        <w:drawing>
+          <wp:inline distT="0" distB="0" distL="0" distR="0" wp14:anchorId="29D1E52A" wp14:editId="0D3E456C">
+            <wp:extent cx="2369820" cy="1374758"/>
+            <wp:effectExtent l="0" t="0" r="0" b="0"/>
+            <wp:docPr id="2116548191" name="Picture 8"/>
+            <wp:cNvGraphicFramePr>
+              <a:graphicFrameLocks xmlns:a="http://schemas.openxmlformats.org/drawingml/2006/main" noChangeAspect="1"/>
+            </wp:cNvGraphicFramePr>
+            <a:graphic xmlns:a="http://schemas.openxmlformats.org/drawingml/2006/main">
+              <a:graphicData uri="http://schemas.openxmlformats.org/drawingml/2006/picture">
+                <pic:pic xmlns:pic="http://schemas.openxmlformats.org/drawingml/2006/picture">
+                  <pic:nvPicPr>
+                    <pic:cNvPr id="0" name="Picture 5"/>
+                    <pic:cNvPicPr>
+                      <a:picLocks noChangeAspect="1" noChangeArrowheads="1"/>
+                    </pic:cNvPicPr>
+                  </pic:nvPicPr>
+                  <pic:blipFill rotWithShape="1">
+                    <a:blip r:embed="rId7" cstate="print">
+                      <a:extLst>
+                        <a:ext uri="{28A0092B-C50C-407E-A947-70E740481C1C}">
+                          <a14:useLocalDpi xmlns:a14="http://schemas.microsoft.com/office/drawing/2010/main" val="0"/>
+                        </a:ext>
+                      </a:extLst>
+                    </a:blip>
+                    <a:srcRect l="12511" t="17778" r="27901" b="56296"/>
+                    <a:stretch/>
+                  </pic:blipFill>
+                  <pic:spPr bwMode="auto">
+                    <a:xfrm>
+                      <a:off x="0" y="0"/>
+                      <a:ext cx="2376075" cy="1378387"/>
+                    </a:xfrm>
+                    <a:prstGeom prst="rect">
+                      <a:avLst/>
+                    </a:prstGeom>
+                    <a:noFill/>
+                    <a:ln>
+                      <a:noFill/>
+                    </a:ln>
+                    <a:extLst>
+                      <a:ext uri="{53640926-AAD7-44D8-BBD7-CCE9431645EC}">
+                        <a14:shadowObscured xmlns:a14="http://schemas.microsoft.com/office/drawing/2010/main"/>
+                      </a:ext>
+                    </a:extLst>
+                  </pic:spPr>
+                </pic:pic>
+              </a:graphicData>
+            </a:graphic>
+          </wp:inline>
+        </w:drawing>
+      </w:r>
+      <w:r>
+        <w:t xml:space="preserve">                         </w:t>
+      </w:r>
+      <w:r>
+        <w:rPr>
+          <w:noProof/>
+        </w:rPr>
+        <w:drawing>
+          <wp:inline distT="0" distB="0" distL="0" distR="0" wp14:anchorId="6B93D1CA" wp14:editId="1D8279DB">
+            <wp:extent cx="2369820" cy="1336467"/>
+            <wp:effectExtent l="0" t="0" r="0" b="0"/>
+            <wp:docPr id="319801566" name="Picture 9" descr="A white electronic device with a screen&#10;&#10;Description automatically generated"/>
+            <wp:cNvGraphicFramePr>
+              <a:graphicFrameLocks xmlns:a="http://schemas.openxmlformats.org/drawingml/2006/main" noChangeAspect="1"/>
+            </wp:cNvGraphicFramePr>
+            <a:graphic xmlns:a="http://schemas.openxmlformats.org/drawingml/2006/main">
+              <a:graphicData uri="http://schemas.openxmlformats.org/drawingml/2006/picture">
+                <pic:pic xmlns:pic="http://schemas.openxmlformats.org/drawingml/2006/picture">
+                  <pic:nvPicPr>
+                    <pic:cNvPr id="319801566" name="Picture 9" descr="A white electronic device with a screen&#10;&#10;Description automatically generated"/>
+                    <pic:cNvPicPr>
+                      <a:picLocks noChangeAspect="1" noChangeArrowheads="1"/>
+                    </pic:cNvPicPr>
+                  </pic:nvPicPr>
+                  <pic:blipFill rotWithShape="1">
+                    <a:blip r:embed="rId8">
+                      <a:extLst>
+                        <a:ext uri="{28A0092B-C50C-407E-A947-70E740481C1C}">
+                          <a14:useLocalDpi xmlns:a14="http://schemas.microsoft.com/office/drawing/2010/main" val="0"/>
+                        </a:ext>
+                      </a:extLst>
+                    </a:blip>
+                    <a:srcRect l="20325" t="27846" r="33062" b="52439"/>
+                    <a:stretch/>
+                  </pic:blipFill>
+                  <pic:spPr bwMode="auto">
+                    <a:xfrm>
+                      <a:off x="0" y="0"/>
+                      <a:ext cx="2377121" cy="1340584"/>
+                    </a:xfrm>
+                    <a:prstGeom prst="rect">
+                      <a:avLst/>
+                    </a:prstGeom>
+                    <a:noFill/>
+                    <a:ln>
+                      <a:noFill/>
+                    </a:ln>
+                    <a:extLst>
+                      <a:ext uri="{53640926-AAD7-44D8-BBD7-CCE9431645EC}">
+                        <a14:shadowObscured xmlns:a14="http://schemas.microsoft.com/office/drawing/2010/main"/>
+                      </a:ext>
+                    </a:extLst>
+                  </pic:spPr>
+                </pic:pic>
+              </a:graphicData>
+            </a:graphic>
+          </wp:inline>
+        </w:drawing>
+      </w:r>
+    </w:p>
+    <w:p>
+      <w:pPr>
+        <w:pStyle w:val="Caption"/>
+      </w:pPr>
+      <w:r>
+        <w:t xml:space="preserve">                </w:t>
+      </w:r>
+      <w:r>
+        <w:t xml:space="preserve">Figure </w:t>
+      </w:r>
+      <w:r>
+        <w:fldChar w:fldCharType="begin"/>
+      </w:r>
+      <w:r>
+        <w:instrText xml:space="preserve"> SEQ Figure \* ARABIC </w:instrText>
+      </w:r>
+      <w:r>
+        <w:fldChar w:fldCharType="separate"/>
+      </w:r>
+      <w:r>
+        <w:rPr>
+          <w:noProof/>
+        </w:rPr>
+        <w:t>2</w:t>
+      </w:r>
+      <w:r>
+        <w:fldChar w:fldCharType="end"/>
+      </w:r>
+      <w:r>
+        <w:t>.</w:t>
+      </w:r>
+      <w:r>
+        <w:t>Primary Winding Inductance</w:t>
+      </w:r>
+      <w:r>
+        <w:tab/>
+      </w:r>
+      <w:r>
+        <w:tab/>
+      </w:r>
+      <w:r>
+        <w:tab/>
+      </w:r>
+      <w:r>
+        <w:tab/>
+        <w:t xml:space="preserve">           </w:t>
+      </w:r>
+      <w:r>
+        <w:t xml:space="preserve">Figure </w:t>
+      </w:r>
+      <w:r>
+        <w:fldChar w:fldCharType="begin"/>
+      </w:r>
+      <w:r>
+        <w:instrText xml:space="preserve"> SEQ Figure \* ARABIC </w:instrText>
+      </w:r>
+      <w:r>
+        <w:fldChar w:fldCharType="separate"/>
+      </w:r>
+      <w:r>
+        <w:rPr>
+          <w:noProof/>
+        </w:rPr>
+        <w:t>3</w:t>
+      </w:r>
+      <w:r>
+        <w:fldChar w:fldCharType="end"/>
+      </w:r>
+      <w:r>
+        <w:t>.Leakage</w:t>
+      </w:r>
+      <w:r>
+        <w:t xml:space="preserve"> Inductance</w:t>
+      </w:r>
+    </w:p>
+    <w:p/>
+    <w:p>
+      <w:pPr>
+        <w:pStyle w:val="Heading1"/>
+        <w:ind w:left="-5" w:firstLine="0"/>
+      </w:pPr>
+      <w:r>
         <w:t>SIMULATION RESULTS</w:t>
+      </w:r>
+    </w:p>
+    <w:p>
+      <w:pPr>
+        <w:pStyle w:val="Heading1"/>
+        <w:ind w:left="-5"/>
+        <w:rPr>
+          <w:rFonts w:ascii="Calibri" w:eastAsia="Calibri" w:hAnsi="Calibri" w:cs="Calibri"/>
+          <w:sz w:val="22"/>
+        </w:rPr>
+      </w:pPr>
+      <w:r>
+        <w:rPr>
+          <w:rFonts w:ascii="Calibri" w:eastAsia="Calibri" w:hAnsi="Calibri" w:cs="Calibri"/>
+          <w:sz w:val="22"/>
+        </w:rPr>
+        <w:t>To ensure the functionality of our design and choose components based on current and voltage readings, we conduct simulations using LTspice environment, incorporating non-idealities.</w:t>
+      </w:r>
+      <w:r>
+        <w:rPr>
+          <w:rFonts w:ascii="Calibri" w:eastAsia="Calibri" w:hAnsi="Calibri" w:cs="Calibri"/>
+          <w:sz w:val="22"/>
+        </w:rPr>
+        <w:t xml:space="preserve"> Simulation schematic is given in Figure 4. </w:t>
+      </w:r>
+    </w:p>
+    <w:p/>
+    <w:p>
+      <w:pPr>
+        <w:keepNext/>
+        <w:jc w:val="center"/>
+      </w:pPr>
+      <w:r>
+        <w:rPr>
+          <w:noProof/>
+        </w:rPr>
+        <w:drawing>
+          <wp:inline distT="0" distB="0" distL="0" distR="0" wp14:anchorId="520584D1" wp14:editId="45DE7AB5">
+            <wp:extent cx="5620378" cy="3549047"/>
+            <wp:effectExtent l="0" t="0" r="0" b="0"/>
+            <wp:docPr id="643029687" name="Picture 1"/>
+            <wp:cNvGraphicFramePr>
+              <a:graphicFrameLocks xmlns:a="http://schemas.openxmlformats.org/drawingml/2006/main" noChangeAspect="1"/>
+            </wp:cNvGraphicFramePr>
+            <a:graphic xmlns:a="http://schemas.openxmlformats.org/drawingml/2006/main">
+              <a:graphicData uri="http://schemas.openxmlformats.org/drawingml/2006/picture">
+                <pic:pic xmlns:pic="http://schemas.openxmlformats.org/drawingml/2006/picture">
+                  <pic:nvPicPr>
+                    <pic:cNvPr id="643029687" name=""/>
+                    <pic:cNvPicPr/>
+                  </pic:nvPicPr>
+                  <pic:blipFill rotWithShape="1">
+                    <a:blip r:embed="rId9"/>
+                    <a:srcRect l="9838" t="14929" r="26612" b="13729"/>
+                    <a:stretch/>
+                  </pic:blipFill>
+                  <pic:spPr bwMode="auto">
+                    <a:xfrm>
+                      <a:off x="0" y="0"/>
+                      <a:ext cx="5647583" cy="3566226"/>
+                    </a:xfrm>
+                    <a:prstGeom prst="rect">
+                      <a:avLst/>
+                    </a:prstGeom>
+                    <a:ln>
+                      <a:noFill/>
+                    </a:ln>
+                    <a:extLst>
+                      <a:ext uri="{53640926-AAD7-44D8-BBD7-CCE9431645EC}">
+                        <a14:shadowObscured xmlns:a14="http://schemas.microsoft.com/office/drawing/2010/main"/>
+                      </a:ext>
+                    </a:extLst>
+                  </pic:spPr>
+                </pic:pic>
+              </a:graphicData>
+            </a:graphic>
+          </wp:inline>
+        </w:drawing>
+      </w:r>
+    </w:p>
+    <w:p>
+      <w:pPr>
+        <w:pStyle w:val="Caption"/>
+        <w:jc w:val="center"/>
+      </w:pPr>
+      <w:r>
+        <w:t xml:space="preserve">Figure </w:t>
+      </w:r>
+      <w:r>
+        <w:fldChar w:fldCharType="begin"/>
+      </w:r>
+      <w:r>
+        <w:instrText xml:space="preserve"> SEQ Figure \* ARABIC </w:instrText>
+      </w:r>
+      <w:r>
+        <w:fldChar w:fldCharType="separate"/>
+      </w:r>
+      <w:r>
+        <w:rPr>
+          <w:noProof/>
+        </w:rPr>
+        <w:t>4</w:t>
+      </w:r>
+      <w:r>
+        <w:fldChar w:fldCharType="end"/>
+      </w:r>
+      <w:r>
+        <w:t>. Simulation Schematic of Flyback Desig</w:t>
+      </w:r>
+      <w:r>
+        <w:t>n</w:t>
+      </w:r>
+    </w:p>
+    <w:p>
+      <w:pPr>
+        <w:pStyle w:val="Caption"/>
+        <w:keepNext/>
+        <w:jc w:val="center"/>
+      </w:pPr>
+      <w:r>
+        <w:rPr>
+          <w:noProof/>
+        </w:rPr>
+        <w:lastRenderedPageBreak/>
+        <w:drawing>
+          <wp:inline distT="0" distB="0" distL="0" distR="0" wp14:anchorId="62FA0D40" wp14:editId="2381B6A1">
+            <wp:extent cx="4823651" cy="2657475"/>
+            <wp:effectExtent l="0" t="0" r="0" b="0"/>
+            <wp:docPr id="1151819543" name="Picture 1" descr="A screen shot of a computer&#10;&#10;Description automatically generated"/>
+            <wp:cNvGraphicFramePr>
+              <a:graphicFrameLocks xmlns:a="http://schemas.openxmlformats.org/drawingml/2006/main" noChangeAspect="1"/>
+            </wp:cNvGraphicFramePr>
+            <a:graphic xmlns:a="http://schemas.openxmlformats.org/drawingml/2006/main">
+              <a:graphicData uri="http://schemas.openxmlformats.org/drawingml/2006/picture">
+                <pic:pic xmlns:pic="http://schemas.openxmlformats.org/drawingml/2006/picture">
+                  <pic:nvPicPr>
+                    <pic:cNvPr id="1151819543" name="Picture 1" descr="A screen shot of a computer&#10;&#10;Description automatically generated"/>
+                    <pic:cNvPicPr/>
+                  </pic:nvPicPr>
+                  <pic:blipFill rotWithShape="1">
+                    <a:blip r:embed="rId10"/>
+                    <a:srcRect l="26313" t="15703" r="4827" b="16853"/>
+                    <a:stretch/>
+                  </pic:blipFill>
+                  <pic:spPr bwMode="auto">
+                    <a:xfrm>
+                      <a:off x="0" y="0"/>
+                      <a:ext cx="4845633" cy="2669585"/>
+                    </a:xfrm>
+                    <a:prstGeom prst="rect">
+                      <a:avLst/>
+                    </a:prstGeom>
+                    <a:ln>
+                      <a:noFill/>
+                    </a:ln>
+                    <a:extLst>
+                      <a:ext uri="{53640926-AAD7-44D8-BBD7-CCE9431645EC}">
+                        <a14:shadowObscured xmlns:a14="http://schemas.microsoft.com/office/drawing/2010/main"/>
+                      </a:ext>
+                    </a:extLst>
+                  </pic:spPr>
+                </pic:pic>
+              </a:graphicData>
+            </a:graphic>
+          </wp:inline>
+        </w:drawing>
+      </w:r>
+    </w:p>
+    <w:p>
+      <w:pPr>
+        <w:pStyle w:val="Caption"/>
+        <w:jc w:val="center"/>
+      </w:pPr>
+      <w:r>
+        <w:t xml:space="preserve">Figure </w:t>
+      </w:r>
+      <w:r>
+        <w:fldChar w:fldCharType="begin"/>
+      </w:r>
+      <w:r>
+        <w:instrText xml:space="preserve"> SEQ Figure \* ARABIC </w:instrText>
+      </w:r>
+      <w:r>
+        <w:fldChar w:fldCharType="separate"/>
+      </w:r>
+      <w:r>
+        <w:rPr>
+          <w:noProof/>
+        </w:rPr>
+        <w:t>5</w:t>
+      </w:r>
+      <w:r>
+        <w:fldChar w:fldCharType="end"/>
+      </w:r>
+      <w:r>
+        <w:t>. Output Voltage Waveform</w:t>
+      </w:r>
+    </w:p>
+    <w:p>
+      <w:pPr>
+        <w:keepNext/>
+        <w:jc w:val="center"/>
+      </w:pPr>
+      <w:r>
+        <w:rPr>
+          <w:noProof/>
+        </w:rPr>
+        <w:drawing>
+          <wp:inline distT="0" distB="0" distL="0" distR="0" wp14:anchorId="508B19AC" wp14:editId="32969E1B">
+            <wp:extent cx="5030059" cy="2333625"/>
+            <wp:effectExtent l="0" t="0" r="0" b="0"/>
+            <wp:docPr id="121585044" name="Picture 1" descr="A screenshot of a computer screen&#10;&#10;Description automatically generated"/>
+            <wp:cNvGraphicFramePr>
+              <a:graphicFrameLocks xmlns:a="http://schemas.openxmlformats.org/drawingml/2006/main" noChangeAspect="1"/>
+            </wp:cNvGraphicFramePr>
+            <a:graphic xmlns:a="http://schemas.openxmlformats.org/drawingml/2006/main">
+              <a:graphicData uri="http://schemas.openxmlformats.org/drawingml/2006/picture">
+                <pic:pic xmlns:pic="http://schemas.openxmlformats.org/drawingml/2006/picture">
+                  <pic:nvPicPr>
+                    <pic:cNvPr id="121585044" name="Picture 1" descr="A screenshot of a computer screen&#10;&#10;Description automatically generated"/>
+                    <pic:cNvPicPr/>
+                  </pic:nvPicPr>
+                  <pic:blipFill rotWithShape="1">
+                    <a:blip r:embed="rId11"/>
+                    <a:srcRect l="176" t="11432" r="892" b="6969"/>
+                    <a:stretch/>
+                  </pic:blipFill>
+                  <pic:spPr bwMode="auto">
+                    <a:xfrm>
+                      <a:off x="0" y="0"/>
+                      <a:ext cx="5055395" cy="2345379"/>
+                    </a:xfrm>
+                    <a:prstGeom prst="rect">
+                      <a:avLst/>
+                    </a:prstGeom>
+                    <a:ln>
+                      <a:noFill/>
+                    </a:ln>
+                    <a:extLst>
+                      <a:ext uri="{53640926-AAD7-44D8-BBD7-CCE9431645EC}">
+                        <a14:shadowObscured xmlns:a14="http://schemas.microsoft.com/office/drawing/2010/main"/>
+                      </a:ext>
+                    </a:extLst>
+                  </pic:spPr>
+                </pic:pic>
+              </a:graphicData>
+            </a:graphic>
+          </wp:inline>
+        </w:drawing>
+      </w:r>
+    </w:p>
+    <w:p>
+      <w:pPr>
+        <w:pStyle w:val="Caption"/>
+        <w:jc w:val="center"/>
+      </w:pPr>
+      <w:r>
+        <w:t xml:space="preserve">Figure </w:t>
+      </w:r>
+      <w:r>
+        <w:fldChar w:fldCharType="begin"/>
+      </w:r>
+      <w:r>
+        <w:instrText xml:space="preserve"> SEQ Figure \* ARABIC </w:instrText>
+      </w:r>
+      <w:r>
+        <w:fldChar w:fldCharType="separate"/>
+      </w:r>
+      <w:r>
+        <w:rPr>
+          <w:noProof/>
+        </w:rPr>
+        <w:t>6</w:t>
+      </w:r>
+      <w:r>
+        <w:fldChar w:fldCharType="end"/>
+      </w:r>
+      <w:r>
+        <w:t>. Current passes through MOSFET (Blue) and D2 (Red)</w:t>
+      </w:r>
+    </w:p>
+    <w:p>
+      <w:pPr>
+        <w:keepNext/>
+        <w:jc w:val="center"/>
+      </w:pPr>
+      <w:r>
+        <w:rPr>
+          <w:noProof/>
+        </w:rPr>
+        <w:drawing>
+          <wp:inline distT="0" distB="0" distL="0" distR="0" wp14:anchorId="5EF26F24" wp14:editId="2452A26C">
+            <wp:extent cx="5246623" cy="2424542"/>
+            <wp:effectExtent l="0" t="0" r="0" b="0"/>
+            <wp:docPr id="1089490484" name="Picture 1" descr="A screenshot of a computer screen&#10;&#10;Description automatically generated"/>
+            <wp:cNvGraphicFramePr>
+              <a:graphicFrameLocks xmlns:a="http://schemas.openxmlformats.org/drawingml/2006/main" noChangeAspect="1"/>
+            </wp:cNvGraphicFramePr>
+            <a:graphic xmlns:a="http://schemas.openxmlformats.org/drawingml/2006/main">
+              <a:graphicData uri="http://schemas.openxmlformats.org/drawingml/2006/picture">
+                <pic:pic xmlns:pic="http://schemas.openxmlformats.org/drawingml/2006/picture">
+                  <pic:nvPicPr>
+                    <pic:cNvPr id="1089490484" name="Picture 1" descr="A screenshot of a computer screen&#10;&#10;Description automatically generated"/>
+                    <pic:cNvPicPr/>
+                  </pic:nvPicPr>
+                  <pic:blipFill rotWithShape="1">
+                    <a:blip r:embed="rId12"/>
+                    <a:srcRect l="313" t="11123" b="6978"/>
+                    <a:stretch/>
+                  </pic:blipFill>
+                  <pic:spPr bwMode="auto">
+                    <a:xfrm>
+                      <a:off x="0" y="0"/>
+                      <a:ext cx="5251682" cy="2426880"/>
+                    </a:xfrm>
+                    <a:prstGeom prst="rect">
+                      <a:avLst/>
+                    </a:prstGeom>
+                    <a:ln>
+                      <a:noFill/>
+                    </a:ln>
+                    <a:extLst>
+                      <a:ext uri="{53640926-AAD7-44D8-BBD7-CCE9431645EC}">
+                        <a14:shadowObscured xmlns:a14="http://schemas.microsoft.com/office/drawing/2010/main"/>
+                      </a:ext>
+                    </a:extLst>
+                  </pic:spPr>
+                </pic:pic>
+              </a:graphicData>
+            </a:graphic>
+          </wp:inline>
+        </w:drawing>
+      </w:r>
+    </w:p>
+    <w:p>
+      <w:pPr>
+        <w:pStyle w:val="Caption"/>
+        <w:jc w:val="center"/>
+      </w:pPr>
+      <w:r>
+        <w:t xml:space="preserve">Figure </w:t>
+      </w:r>
+      <w:r>
+        <w:fldChar w:fldCharType="begin"/>
+      </w:r>
+      <w:r>
+        <w:instrText xml:space="preserve"> SEQ Figure \* ARABIC </w:instrText>
+      </w:r>
+      <w:r>
+        <w:fldChar w:fldCharType="separate"/>
+      </w:r>
+      <w:r>
+        <w:rPr>
+          <w:noProof/>
+        </w:rPr>
+        <w:t>7</w:t>
+      </w:r>
+      <w:r>
+        <w:fldChar w:fldCharType="end"/>
+      </w:r>
+      <w:r>
+        <w:t>.Voltage Stress on</w:t>
+      </w:r>
+      <w:r>
+        <w:t xml:space="preserve"> MOSFET (Blue) and D2 (Red)</w:t>
+      </w:r>
+    </w:p>
+    <w:p/>
+    <w:p>
+      <w:r>
+        <w:lastRenderedPageBreak/>
+        <w:t xml:space="preserve">Figure 5 shows the output voltage characteristic. Output inductance (L2) and capacitances (C5, C9) output voltage is much smaller than %3 of output voltage. </w:t>
+      </w:r>
+      <w:r>
+        <w:t>Current passes through MOSFET (Blue) and D2 (Red)</w:t>
+      </w:r>
+      <w:r>
+        <w:t xml:space="preserve"> can be seen from Figure 6. As we can see from these graphs, our circuit works in CCM. Furthermore, maximum current on MOSFET is 12A and on diode is 9A. From the Figure 7, we can get maximum voltage stress on both MOSFET and the diode. The MOSFET and the diode that we will select must have voltage range greater than 70 V and 60 V respectively. </w:t>
+      </w:r>
+    </w:p>
+    <w:p>
+      <w:r>
+        <w:t xml:space="preserve">Figure 8 shows the </w:t>
+      </w:r>
+      <w:r>
+        <w:t>o</w:t>
+      </w:r>
+      <w:r>
+        <w:t xml:space="preserve">utput </w:t>
+      </w:r>
+      <w:r>
+        <w:t>v</w:t>
+      </w:r>
+      <w:r>
+        <w:t xml:space="preserve">oltage </w:t>
+      </w:r>
+      <w:r>
+        <w:t>r</w:t>
+      </w:r>
+      <w:r>
+        <w:t xml:space="preserve">esponse to </w:t>
+      </w:r>
+      <w:r>
+        <w:t>c</w:t>
+      </w:r>
+      <w:r>
+        <w:t xml:space="preserve">hanging </w:t>
+      </w:r>
+      <w:r>
+        <w:t>i</w:t>
+      </w:r>
+      <w:r>
+        <w:t>nput</w:t>
+      </w:r>
+      <w:r>
+        <w:t>. In the specifications of the project, line regulation</w:t>
+      </w:r>
+      <w:r>
+        <w:t xml:space="preserve"> must be below</w:t>
+      </w:r>
+      <w:r>
+        <w:t xml:space="preserve"> to %3 which means 0.36V. When we zoom in, we can see from Figure 9 that voltage does not go below 11.64V</w:t>
+      </w:r>
+      <w:r>
+        <w:t>.</w:t>
+      </w:r>
+    </w:p>
+    <w:p>
+      <w:pPr>
+        <w:rPr>
+          <w:noProof/>
+        </w:rPr>
+      </w:pPr>
+    </w:p>
+    <w:p>
+      <w:pPr>
+        <w:keepNext/>
+        <w:jc w:val="center"/>
+      </w:pPr>
+      <w:r>
+        <w:rPr>
+          <w:noProof/>
+        </w:rPr>
+        <w:drawing>
+          <wp:inline distT="0" distB="0" distL="0" distR="0" wp14:anchorId="5021484C" wp14:editId="1C5F7C58">
+            <wp:extent cx="4904014" cy="2095500"/>
+            <wp:effectExtent l="0" t="0" r="0" b="0"/>
+            <wp:docPr id="168304141" name="Picture 1" descr="A screenshot of a computer&#10;&#10;Description automatically generated"/>
+            <wp:cNvGraphicFramePr>
+              <a:graphicFrameLocks xmlns:a="http://schemas.openxmlformats.org/drawingml/2006/main" noChangeAspect="1"/>
+            </wp:cNvGraphicFramePr>
+            <a:graphic xmlns:a="http://schemas.openxmlformats.org/drawingml/2006/main">
+              <a:graphicData uri="http://schemas.openxmlformats.org/drawingml/2006/picture">
+                <pic:pic xmlns:pic="http://schemas.openxmlformats.org/drawingml/2006/picture">
+                  <pic:nvPicPr>
+                    <pic:cNvPr id="168304141" name="Picture 1" descr="A screenshot of a computer&#10;&#10;Description automatically generated"/>
+                    <pic:cNvPicPr/>
+                  </pic:nvPicPr>
+                  <pic:blipFill rotWithShape="1">
+                    <a:blip r:embed="rId13"/>
+                    <a:srcRect l="20865" t="28546" r="19243" b="25955"/>
+                    <a:stretch/>
+                  </pic:blipFill>
+                  <pic:spPr bwMode="auto">
+                    <a:xfrm>
+                      <a:off x="0" y="0"/>
+                      <a:ext cx="4918306" cy="2101607"/>
+                    </a:xfrm>
+                    <a:prstGeom prst="rect">
+                      <a:avLst/>
+                    </a:prstGeom>
+                    <a:ln>
+                      <a:noFill/>
+                    </a:ln>
+                    <a:extLst>
+                      <a:ext uri="{53640926-AAD7-44D8-BBD7-CCE9431645EC}">
+                        <a14:shadowObscured xmlns:a14="http://schemas.microsoft.com/office/drawing/2010/main"/>
+                      </a:ext>
+                    </a:extLst>
+                  </pic:spPr>
+                </pic:pic>
+              </a:graphicData>
+            </a:graphic>
+          </wp:inline>
+        </w:drawing>
+      </w:r>
+    </w:p>
+    <w:p>
+      <w:pPr>
+        <w:pStyle w:val="Caption"/>
+        <w:jc w:val="center"/>
+      </w:pPr>
+      <w:r>
+        <w:t xml:space="preserve">Figure </w:t>
+      </w:r>
+      <w:r>
+        <w:fldChar w:fldCharType="begin"/>
+      </w:r>
+      <w:r>
+        <w:instrText xml:space="preserve"> SEQ Figure \* ARABIC </w:instrText>
+      </w:r>
+      <w:r>
+        <w:fldChar w:fldCharType="separate"/>
+      </w:r>
+      <w:r>
+        <w:rPr>
+          <w:noProof/>
+        </w:rPr>
+        <w:t>8</w:t>
+      </w:r>
+      <w:r>
+        <w:fldChar w:fldCharType="end"/>
+      </w:r>
+      <w:r>
+        <w:t>. Output Voltage</w:t>
+      </w:r>
+      <w:r>
+        <w:t xml:space="preserve"> (Blue)</w:t>
+      </w:r>
+      <w:r>
+        <w:t xml:space="preserve"> Response to Changing Input</w:t>
+      </w:r>
+      <w:r>
+        <w:t xml:space="preserve"> Voltage (Green)</w:t>
+      </w:r>
+    </w:p>
+    <w:p>
+      <w:pPr>
+        <w:jc w:val="center"/>
+        <w:rPr>
+          <w:noProof/>
+        </w:rPr>
+      </w:pPr>
+    </w:p>
+    <w:p>
+      <w:pPr>
+        <w:keepNext/>
+        <w:jc w:val="center"/>
+      </w:pPr>
+      <w:r>
+        <w:rPr>
+          <w:noProof/>
+        </w:rPr>
+        <w:drawing>
+          <wp:inline distT="0" distB="0" distL="0" distR="0" wp14:anchorId="02429BEF" wp14:editId="69603932">
+            <wp:extent cx="4725231" cy="2055831"/>
+            <wp:effectExtent l="0" t="0" r="0" b="1905"/>
+            <wp:docPr id="2028848549" name="Picture 1" descr="A screenshot of a computer&#10;&#10;Description automatically generated"/>
+            <wp:cNvGraphicFramePr>
+              <a:graphicFrameLocks xmlns:a="http://schemas.openxmlformats.org/drawingml/2006/main" noChangeAspect="1"/>
+            </wp:cNvGraphicFramePr>
+            <a:graphic xmlns:a="http://schemas.openxmlformats.org/drawingml/2006/main">
+              <a:graphicData uri="http://schemas.openxmlformats.org/drawingml/2006/picture">
+                <pic:pic xmlns:pic="http://schemas.openxmlformats.org/drawingml/2006/picture">
+                  <pic:nvPicPr>
+                    <pic:cNvPr id="2028848549" name="Picture 1" descr="A screenshot of a computer&#10;&#10;Description automatically generated"/>
+                    <pic:cNvPicPr/>
+                  </pic:nvPicPr>
+                  <pic:blipFill rotWithShape="1">
+                    <a:blip r:embed="rId14"/>
+                    <a:srcRect l="20956" t="28448" r="19554" b="25536"/>
+                    <a:stretch/>
+                  </pic:blipFill>
+                  <pic:spPr bwMode="auto">
+                    <a:xfrm>
+                      <a:off x="0" y="0"/>
+                      <a:ext cx="4741389" cy="2062861"/>
+                    </a:xfrm>
+                    <a:prstGeom prst="rect">
+                      <a:avLst/>
+                    </a:prstGeom>
+                    <a:ln>
+                      <a:noFill/>
+                    </a:ln>
+                    <a:extLst>
+                      <a:ext uri="{53640926-AAD7-44D8-BBD7-CCE9431645EC}">
+                        <a14:shadowObscured xmlns:a14="http://schemas.microsoft.com/office/drawing/2010/main"/>
+                      </a:ext>
+                    </a:extLst>
+                  </pic:spPr>
+                </pic:pic>
+              </a:graphicData>
+            </a:graphic>
+          </wp:inline>
+        </w:drawing>
+      </w:r>
+    </w:p>
+    <w:p>
+      <w:pPr>
+        <w:pStyle w:val="Caption"/>
+        <w:jc w:val="center"/>
+      </w:pPr>
+      <w:r>
+        <w:t xml:space="preserve">Figure </w:t>
+      </w:r>
+      <w:r>
+        <w:fldChar w:fldCharType="begin"/>
+      </w:r>
+      <w:r>
+        <w:instrText xml:space="preserve"> SEQ Figure \* ARABIC </w:instrText>
+      </w:r>
+      <w:r>
+        <w:fldChar w:fldCharType="separate"/>
+      </w:r>
+      <w:r>
+        <w:rPr>
+          <w:noProof/>
+        </w:rPr>
+        <w:t>9</w:t>
+      </w:r>
+      <w:r>
+        <w:fldChar w:fldCharType="end"/>
+      </w:r>
+      <w:r>
+        <w:t>. Output Response</w:t>
+      </w:r>
+      <w:r>
+        <w:t xml:space="preserve"> (Blue)</w:t>
+      </w:r>
+      <w:r>
+        <w:t xml:space="preserve"> when the Input</w:t>
+      </w:r>
+      <w:r>
+        <w:t xml:space="preserve"> Voltage (Green)</w:t>
+      </w:r>
+      <w:r>
+        <w:t xml:space="preserve"> Change</w:t>
+      </w:r>
+    </w:p>
+    <w:p/>
+    <w:p>
+      <w:r>
+        <w:t xml:space="preserve">Figure </w:t>
+      </w:r>
+      <w:r>
+        <w:t>10</w:t>
+      </w:r>
+      <w:r>
+        <w:t xml:space="preserve"> shows the output voltage response to changing</w:t>
+      </w:r>
+      <w:r>
+        <w:t xml:space="preserve"> load current</w:t>
+      </w:r>
+      <w:r>
+        <w:t xml:space="preserve">. In the specifications of the project, </w:t>
+      </w:r>
+      <w:r>
+        <w:t xml:space="preserve">load </w:t>
+      </w:r>
+      <w:r>
+        <w:t xml:space="preserve">regulation </w:t>
+      </w:r>
+      <w:r>
+        <w:t xml:space="preserve">must be below </w:t>
+      </w:r>
+      <w:r>
+        <w:t>to %3 which means 0.36V. When we zoom in</w:t>
+      </w:r>
+      <w:r>
+        <w:t>to steady state value</w:t>
+      </w:r>
+      <w:r>
+        <w:t xml:space="preserve">, we can see from Figure </w:t>
+      </w:r>
+      <w:r>
+        <w:t>11,</w:t>
+      </w:r>
+      <w:r>
+        <w:t xml:space="preserve"> voltage does not go below 11.64V</w:t>
+      </w:r>
+      <w:r>
+        <w:t>.</w:t>
+      </w:r>
+    </w:p>
+    <w:p>
+      <w:pPr>
+        <w:rPr>
+          <w:noProof/>
+        </w:rPr>
+      </w:pPr>
+    </w:p>
+    <w:p>
+      <w:pPr>
+        <w:rPr>
+          <w:noProof/>
+        </w:rPr>
+      </w:pPr>
+    </w:p>
+    <w:p>
+      <w:pPr>
+        <w:keepNext/>
+        <w:jc w:val="center"/>
+      </w:pPr>
+      <w:r>
+        <w:rPr>
+          <w:noProof/>
+        </w:rPr>
+        <w:lastRenderedPageBreak/>
+        <w:drawing>
+          <wp:inline distT="0" distB="0" distL="0" distR="0" wp14:anchorId="078982D5" wp14:editId="3FC8D5AE">
+            <wp:extent cx="4703619" cy="2010617"/>
+            <wp:effectExtent l="0" t="0" r="1905" b="8890"/>
+            <wp:docPr id="558571014" name="Picture 1" descr="A screenshot of a computer&#10;&#10;Description automatically generated"/>
+            <wp:cNvGraphicFramePr>
+              <a:graphicFrameLocks xmlns:a="http://schemas.openxmlformats.org/drawingml/2006/main" noChangeAspect="1"/>
+            </wp:cNvGraphicFramePr>
+            <a:graphic xmlns:a="http://schemas.openxmlformats.org/drawingml/2006/main">
+              <a:graphicData uri="http://schemas.openxmlformats.org/drawingml/2006/picture">
+                <pic:pic xmlns:pic="http://schemas.openxmlformats.org/drawingml/2006/picture">
+                  <pic:nvPicPr>
+                    <pic:cNvPr id="558571014" name="Picture 1" descr="A screenshot of a computer&#10;&#10;Description automatically generated"/>
+                    <pic:cNvPicPr/>
+                  </pic:nvPicPr>
+                  <pic:blipFill rotWithShape="1">
+                    <a:blip r:embed="rId15"/>
+                    <a:srcRect l="20881" t="28364" r="18741" b="25752"/>
+                    <a:stretch/>
+                  </pic:blipFill>
+                  <pic:spPr bwMode="auto">
+                    <a:xfrm>
+                      <a:off x="0" y="0"/>
+                      <a:ext cx="4721835" cy="2018404"/>
+                    </a:xfrm>
+                    <a:prstGeom prst="rect">
+                      <a:avLst/>
+                    </a:prstGeom>
+                    <a:ln>
+                      <a:noFill/>
+                    </a:ln>
+                    <a:extLst>
+                      <a:ext uri="{53640926-AAD7-44D8-BBD7-CCE9431645EC}">
+                        <a14:shadowObscured xmlns:a14="http://schemas.microsoft.com/office/drawing/2010/main"/>
+                      </a:ext>
+                    </a:extLst>
+                  </pic:spPr>
+                </pic:pic>
+              </a:graphicData>
+            </a:graphic>
+          </wp:inline>
+        </w:drawing>
+      </w:r>
+    </w:p>
+    <w:p>
+      <w:pPr>
+        <w:pStyle w:val="Caption"/>
+        <w:jc w:val="center"/>
+      </w:pPr>
+      <w:r>
+        <w:t xml:space="preserve">Figure </w:t>
+      </w:r>
+      <w:r>
+        <w:fldChar w:fldCharType="begin"/>
+      </w:r>
+      <w:r>
+        <w:instrText xml:space="preserve"> SEQ Figure \* ARABIC </w:instrText>
+      </w:r>
+      <w:r>
+        <w:fldChar w:fldCharType="separate"/>
+      </w:r>
+      <w:r>
+        <w:rPr>
+          <w:noProof/>
+        </w:rPr>
+        <w:t>10</w:t>
+      </w:r>
+      <w:r>
+        <w:fldChar w:fldCharType="end"/>
+      </w:r>
+      <w:r>
+        <w:t>.</w:t>
+      </w:r>
+      <w:r>
+        <w:t xml:space="preserve"> Output Voltage</w:t>
+      </w:r>
+      <w:r>
+        <w:t xml:space="preserve"> (Green)</w:t>
+      </w:r>
+      <w:r>
+        <w:t xml:space="preserve"> Response to Changing </w:t>
+      </w:r>
+      <w:proofErr w:type="spellStart"/>
+      <w:r>
+        <w:t>Changing</w:t>
+      </w:r>
+      <w:proofErr w:type="spellEnd"/>
+      <w:r>
+        <w:t xml:space="preserve"> Load </w:t>
+      </w:r>
+      <w:r>
+        <w:t>(Red)</w:t>
+      </w:r>
+      <w:r>
+        <w:t xml:space="preserve"> Current </w:t>
+      </w:r>
+    </w:p>
+    <w:p>
+      <w:pPr>
+        <w:rPr>
+          <w:noProof/>
+        </w:rPr>
+      </w:pPr>
+    </w:p>
+    <w:p>
+      <w:pPr>
+        <w:keepNext/>
+        <w:jc w:val="center"/>
+      </w:pPr>
+      <w:r>
+        <w:rPr>
+          <w:noProof/>
+        </w:rPr>
+        <w:drawing>
+          <wp:inline distT="0" distB="0" distL="0" distR="0" wp14:anchorId="0B9712CF" wp14:editId="6D247EEA">
+            <wp:extent cx="4565073" cy="1919534"/>
+            <wp:effectExtent l="0" t="0" r="6985" b="5080"/>
+            <wp:docPr id="1685166299" name="Picture 1" descr="A screenshot of a computer&#10;&#10;Description automatically generated"/>
+            <wp:cNvGraphicFramePr>
+              <a:graphicFrameLocks xmlns:a="http://schemas.openxmlformats.org/drawingml/2006/main" noChangeAspect="1"/>
+            </wp:cNvGraphicFramePr>
+            <a:graphic xmlns:a="http://schemas.openxmlformats.org/drawingml/2006/main">
+              <a:graphicData uri="http://schemas.openxmlformats.org/drawingml/2006/picture">
+                <pic:pic xmlns:pic="http://schemas.openxmlformats.org/drawingml/2006/picture">
+                  <pic:nvPicPr>
+                    <pic:cNvPr id="1685166299" name="Picture 1" descr="A screenshot of a computer&#10;&#10;Description automatically generated"/>
+                    <pic:cNvPicPr/>
+                  </pic:nvPicPr>
+                  <pic:blipFill rotWithShape="1">
+                    <a:blip r:embed="rId16"/>
+                    <a:srcRect l="20857" t="28780" r="18496" b="25884"/>
+                    <a:stretch/>
+                  </pic:blipFill>
+                  <pic:spPr bwMode="auto">
+                    <a:xfrm>
+                      <a:off x="0" y="0"/>
+                      <a:ext cx="4584009" cy="1927496"/>
+                    </a:xfrm>
+                    <a:prstGeom prst="rect">
+                      <a:avLst/>
+                    </a:prstGeom>
+                    <a:ln>
+                      <a:noFill/>
+                    </a:ln>
+                    <a:extLst>
+                      <a:ext uri="{53640926-AAD7-44D8-BBD7-CCE9431645EC}">
+                        <a14:shadowObscured xmlns:a14="http://schemas.microsoft.com/office/drawing/2010/main"/>
+                      </a:ext>
+                    </a:extLst>
+                  </pic:spPr>
+                </pic:pic>
+              </a:graphicData>
+            </a:graphic>
+          </wp:inline>
+        </w:drawing>
+      </w:r>
+    </w:p>
+    <w:p>
+      <w:pPr>
+        <w:pStyle w:val="Caption"/>
+        <w:jc w:val="center"/>
+      </w:pPr>
+      <w:r>
+        <w:t xml:space="preserve">Figure </w:t>
+      </w:r>
+      <w:r>
+        <w:fldChar w:fldCharType="begin"/>
+      </w:r>
+      <w:r>
+        <w:instrText xml:space="preserve"> SEQ Figure \* ARABIC </w:instrText>
+      </w:r>
+      <w:r>
+        <w:fldChar w:fldCharType="separate"/>
+      </w:r>
+      <w:r>
+        <w:rPr>
+          <w:noProof/>
+        </w:rPr>
+        <w:t>11</w:t>
+      </w:r>
+      <w:r>
+        <w:fldChar w:fldCharType="end"/>
+      </w:r>
+      <w:r>
+        <w:t>.</w:t>
+      </w:r>
+      <w:r>
+        <w:t xml:space="preserve">Output Response </w:t>
+      </w:r>
+      <w:r>
+        <w:t xml:space="preserve">(Green) </w:t>
+      </w:r>
+      <w:r>
+        <w:t xml:space="preserve">when the </w:t>
+      </w:r>
+      <w:r>
+        <w:t xml:space="preserve">Load Current </w:t>
+      </w:r>
+      <w:r>
+        <w:t>(Red)</w:t>
+      </w:r>
+      <w:r>
+        <w:t xml:space="preserve"> Change </w:t>
       </w:r>
     </w:p>
     <w:p/>
@@ -3892,13 +5179,10 @@
     <w:p>
       <w:pPr>
         <w:pStyle w:val="Heading1"/>
-        <w:spacing w:after="348"/>
         <w:ind w:left="0" w:firstLine="0"/>
-        <w:rPr>
-          <w:rFonts w:ascii="Arial" w:eastAsia="Arial" w:hAnsi="Arial" w:cs="Arial"/>
-        </w:rPr>
-      </w:pPr>
-    </w:p>
+      </w:pPr>
+    </w:p>
+    <w:p/>
     <w:p>
       <w:pPr>
         <w:pStyle w:val="Heading1"/>
@@ -3926,7 +5210,7 @@
         <w:spacing w:after="9" w:line="300" w:lineRule="auto"/>
         <w:ind w:left="340" w:right="13" w:firstLine="380"/>
       </w:pPr>
-      <w:hyperlink r:id="rId7" w:history="1">
+      <w:hyperlink r:id="rId17" w:history="1">
         <w:r>
           <w:rPr>
             <w:rStyle w:val="Hyperlink"/>
@@ -3949,7 +5233,7 @@
       </w:r>
     </w:p>
     <w:p>
-      <w:hyperlink r:id="rId8" w:history="1">
+      <w:hyperlink r:id="rId18" w:history="1">
         <w:r>
           <w:rPr>
             <w:rStyle w:val="Hyperlink"/>
@@ -3965,7 +5249,7 @@
       </w:r>
     </w:p>
     <w:p>
-      <w:hyperlink r:id="rId9" w:history="1">
+      <w:hyperlink r:id="rId19" w:history="1">
         <w:r>
           <w:rPr>
             <w:rStyle w:val="Hyperlink"/>

</xml_diff>

<commit_message>
Component selection part is added. Cover page is edited
</commit_message>
<xml_diff>
--- a/464 Simulation Report.docx
+++ b/464 Simulation Report.docx
@@ -1,6 +1,6 @@
 
 <file path=word/document.xml><?xml version="1.0" encoding="utf-8"?>
-<w:document xmlns:wpc="http://schemas.microsoft.com/office/word/2010/wordprocessingCanvas" xmlns:cx="http://schemas.microsoft.com/office/drawing/2014/chartex" xmlns:cx1="http://schemas.microsoft.com/office/drawing/2015/9/8/chartex" xmlns:cx2="http://schemas.microsoft.com/office/drawing/2015/10/21/chartex" xmlns:cx3="http://schemas.microsoft.com/office/drawing/2016/5/9/chartex" xmlns:cx4="http://schemas.microsoft.com/office/drawing/2016/5/10/chartex" xmlns:cx5="http://schemas.microsoft.com/office/drawing/2016/5/11/chartex" xmlns:cx6="http://schemas.microsoft.com/office/drawing/2016/5/12/chartex" xmlns:cx7="http://schemas.microsoft.com/office/drawing/2016/5/13/chartex" xmlns:cx8="http://schemas.microsoft.com/office/drawing/2016/5/14/chartex" xmlns:mc="http://schemas.openxmlformats.org/markup-compatibility/2006" xmlns:aink="http://schemas.microsoft.com/office/drawing/2016/ink" xmlns:am3d="http://schemas.microsoft.com/office/drawing/2017/model3d" xmlns:o="urn:schemas-microsoft-com:office:office" xmlns:oel="http://schemas.microsoft.com/office/2019/extlst" xmlns:r="http://schemas.openxmlformats.org/officeDocument/2006/relationships" xmlns:m="http://schemas.openxmlformats.org/officeDocument/2006/math" xmlns:v="urn:schemas-microsoft-com:vml" xmlns:wp14="http://schemas.microsoft.com/office/word/2010/wordprocessingDrawing" xmlns:wp="http://schemas.openxmlformats.org/drawingml/2006/wordprocessingDrawing" xmlns:w10="urn:schemas-microsoft-com:office:word" xmlns:w="http://schemas.openxmlformats.org/wordprocessingml/2006/main" xmlns:w14="http://schemas.microsoft.com/office/word/2010/wordml" xmlns:w15="http://schemas.microsoft.com/office/word/2012/wordml" xmlns:w16cex="http://schemas.microsoft.com/office/word/2018/wordml/cex" xmlns:w16cid="http://schemas.microsoft.com/office/word/2016/wordml/cid" xmlns:w16="http://schemas.microsoft.com/office/word/2018/wordml" xmlns:w16sdtdh="http://schemas.microsoft.com/office/word/2020/wordml/sdtdatahash" xmlns:w16se="http://schemas.microsoft.com/office/word/2015/wordml/symex" xmlns:wpg="http://schemas.microsoft.com/office/word/2010/wordprocessingGroup" xmlns:wpi="http://schemas.microsoft.com/office/word/2010/wordprocessingInk" xmlns:wne="http://schemas.microsoft.com/office/word/2006/wordml" xmlns:wps="http://schemas.microsoft.com/office/word/2010/wordprocessingShape" mc:Ignorable="w14 w15 w16se w16cid w16 w16cex w16sdtdh wp14">
+<w:document xmlns:wpc="http://schemas.microsoft.com/office/word/2010/wordprocessingCanvas" xmlns:cx="http://schemas.microsoft.com/office/drawing/2014/chartex" xmlns:cx1="http://schemas.microsoft.com/office/drawing/2015/9/8/chartex" xmlns:cx2="http://schemas.microsoft.com/office/drawing/2015/10/21/chartex" xmlns:cx3="http://schemas.microsoft.com/office/drawing/2016/5/9/chartex" xmlns:cx4="http://schemas.microsoft.com/office/drawing/2016/5/10/chartex" xmlns:cx5="http://schemas.microsoft.com/office/drawing/2016/5/11/chartex" xmlns:cx6="http://schemas.microsoft.com/office/drawing/2016/5/12/chartex" xmlns:cx7="http://schemas.microsoft.com/office/drawing/2016/5/13/chartex" xmlns:cx8="http://schemas.microsoft.com/office/drawing/2016/5/14/chartex" xmlns:mc="http://schemas.openxmlformats.org/markup-compatibility/2006" xmlns:aink="http://schemas.microsoft.com/office/drawing/2016/ink" xmlns:am3d="http://schemas.microsoft.com/office/drawing/2017/model3d" xmlns:o="urn:schemas-microsoft-com:office:office" xmlns:oel="http://schemas.microsoft.com/office/2019/extlst" xmlns:r="http://schemas.openxmlformats.org/officeDocument/2006/relationships" xmlns:m="http://schemas.openxmlformats.org/officeDocument/2006/math" xmlns:v="urn:schemas-microsoft-com:vml" xmlns:wp14="http://schemas.microsoft.com/office/word/2010/wordprocessingDrawing" xmlns:wp="http://schemas.openxmlformats.org/drawingml/2006/wordprocessingDrawing" xmlns:w10="urn:schemas-microsoft-com:office:word" xmlns:w="http://schemas.openxmlformats.org/wordprocessingml/2006/main" xmlns:w14="http://schemas.microsoft.com/office/word/2010/wordml" xmlns:w15="http://schemas.microsoft.com/office/word/2012/wordml" xmlns:w16cex="http://schemas.microsoft.com/office/word/2018/wordml/cex" xmlns:w16cid="http://schemas.microsoft.com/office/word/2016/wordml/cid" xmlns:w16="http://schemas.microsoft.com/office/word/2018/wordml" xmlns:w16du="http://schemas.microsoft.com/office/word/2023/wordml/word16du" xmlns:w16sdtdh="http://schemas.microsoft.com/office/word/2020/wordml/sdtdatahash" xmlns:w16se="http://schemas.microsoft.com/office/word/2015/wordml/symex" xmlns:wpg="http://schemas.microsoft.com/office/word/2010/wordprocessingGroup" xmlns:wpi="http://schemas.microsoft.com/office/word/2010/wordprocessingInk" xmlns:wne="http://schemas.microsoft.com/office/word/2006/wordml" xmlns:wps="http://schemas.microsoft.com/office/word/2010/wordprocessingShape" mc:Ignorable="w14 w15 w16se w16cid w16 w16cex w16sdtdh w16du wp14">
   <w:body>
     <w:p>
       <w:pPr>
@@ -85,7 +85,21 @@
           <w:rFonts w:ascii="Times New Roman" w:eastAsia="Times New Roman" w:hAnsi="Times New Roman" w:cs="Times New Roman"/>
           <w:sz w:val="32"/>
         </w:rPr>
-        <w:t>EE463 Term Project: Wind Turbine Battery Charger</w:t>
+        <w:t>EE46</w:t>
+      </w:r>
+      <w:r>
+        <w:rPr>
+          <w:rFonts w:ascii="Times New Roman" w:eastAsia="Times New Roman" w:hAnsi="Times New Roman" w:cs="Times New Roman"/>
+          <w:sz w:val="32"/>
+        </w:rPr>
+        <w:t>4</w:t>
+      </w:r>
+      <w:r>
+        <w:rPr>
+          <w:rFonts w:ascii="Times New Roman" w:eastAsia="Times New Roman" w:hAnsi="Times New Roman" w:cs="Times New Roman"/>
+          <w:sz w:val="32"/>
+        </w:rPr>
+        <w:t xml:space="preserve"> Term Project</w:t>
       </w:r>
     </w:p>
     <w:p>
@@ -112,7 +126,28 @@
           <w:rFonts w:ascii="Times New Roman" w:eastAsia="Times New Roman" w:hAnsi="Times New Roman" w:cs="Times New Roman"/>
           <w:sz w:val="34"/>
         </w:rPr>
-        <w:t>Group SoC</w:t>
+        <w:t>Group</w:t>
+      </w:r>
+      <w:r>
+        <w:rPr>
+          <w:rFonts w:ascii="Times New Roman" w:eastAsia="Times New Roman" w:hAnsi="Times New Roman" w:cs="Times New Roman"/>
+          <w:sz w:val="34"/>
+        </w:rPr>
+        <w:t>:</w:t>
+      </w:r>
+      <w:r>
+        <w:rPr>
+          <w:rFonts w:ascii="Times New Roman" w:eastAsia="Times New Roman" w:hAnsi="Times New Roman" w:cs="Times New Roman"/>
+          <w:sz w:val="34"/>
+        </w:rPr>
+        <w:t xml:space="preserve"> </w:t>
+      </w:r>
+      <w:r>
+        <w:rPr>
+          <w:rFonts w:ascii="Times New Roman" w:eastAsia="Times New Roman" w:hAnsi="Times New Roman" w:cs="Times New Roman"/>
+          <w:sz w:val="34"/>
+        </w:rPr>
+        <w:t>The Isolated Ones</w:t>
       </w:r>
     </w:p>
     <w:p>
@@ -147,7 +182,14 @@
           <w:rFonts w:ascii="Times New Roman" w:eastAsia="Times New Roman" w:hAnsi="Times New Roman" w:cs="Times New Roman"/>
           <w:sz w:val="32"/>
         </w:rPr>
-        <w:t xml:space="preserve">           </w:t>
+        <w:t>2375772</w:t>
+      </w:r>
+      <w:r>
+        <w:rPr>
+          <w:rFonts w:ascii="Times New Roman" w:eastAsia="Times New Roman" w:hAnsi="Times New Roman" w:cs="Times New Roman"/>
+          <w:sz w:val="32"/>
+        </w:rPr>
+        <w:t xml:space="preserve">   </w:t>
       </w:r>
     </w:p>
     <w:p>
@@ -167,6 +209,13 @@
         </w:rPr>
         <w:t xml:space="preserve">Onur Emirhan Con </w:t>
       </w:r>
+      <w:r>
+        <w:rPr>
+          <w:rFonts w:ascii="Times New Roman" w:eastAsia="Times New Roman" w:hAnsi="Times New Roman" w:cs="Times New Roman"/>
+          <w:sz w:val="32"/>
+        </w:rPr>
+        <w:t>2304384</w:t>
+      </w:r>
     </w:p>
     <w:p>
       <w:pPr>
@@ -303,14 +352,7 @@
           <w:rFonts w:ascii="Arial" w:eastAsia="Arial" w:hAnsi="Arial" w:cs="Arial"/>
           <w:b/>
         </w:rPr>
-        <w:t>MAGNETIC DESIGN</w:t>
-      </w:r>
-      <w:r>
-        <w:rPr>
-          <w:rFonts w:ascii="Arial" w:eastAsia="Arial" w:hAnsi="Arial" w:cs="Arial"/>
-          <w:b/>
-        </w:rPr>
-        <w:t>................................................................................................................</w:t>
+        <w:t>MAGNETIC DESIGN................................................................................................................</w:t>
       </w:r>
     </w:p>
     <w:p>
@@ -3949,14 +3991,7 @@
           <w:rFonts w:ascii="Calibri" w:eastAsia="Calibri" w:hAnsi="Calibri" w:cs="Calibri"/>
           <w:sz w:val="22"/>
         </w:rPr>
-        <w:t>At first, we planned to create our own litz wire by paralleling AWG26 cables, but when we realized that we couldn't wind it as tightly as we calculated during cable winding, we chose to use ready-made litz wire.</w:t>
-      </w:r>
-      <w:r>
-        <w:rPr>
-          <w:rFonts w:ascii="Calibri" w:eastAsia="Calibri" w:hAnsi="Calibri" w:cs="Calibri"/>
-          <w:sz w:val="22"/>
-        </w:rPr>
-        <w:t xml:space="preserve"> </w:t>
+        <w:t xml:space="preserve">At first, we planned to create our own litz wire by paralleling AWG26 cables, but when we realized that we couldn't wind it as tightly as we calculated during cable winding, we chose to use ready-made litz wire. </w:t>
       </w:r>
       <w:r>
         <w:rPr>
@@ -4634,34 +4669,7 @@
         <w:t xml:space="preserve">Figure 8 shows the </w:t>
       </w:r>
       <w:r>
-        <w:t>o</w:t>
-      </w:r>
-      <w:r>
-        <w:t xml:space="preserve">utput </w:t>
-      </w:r>
-      <w:r>
-        <w:t>v</w:t>
-      </w:r>
-      <w:r>
-        <w:t xml:space="preserve">oltage </w:t>
-      </w:r>
-      <w:r>
-        <w:t>r</w:t>
-      </w:r>
-      <w:r>
-        <w:t xml:space="preserve">esponse to </w:t>
-      </w:r>
-      <w:r>
-        <w:t>c</w:t>
-      </w:r>
-      <w:r>
-        <w:t xml:space="preserve">hanging </w:t>
-      </w:r>
-      <w:r>
-        <w:t>i</w:t>
-      </w:r>
-      <w:r>
-        <w:t>nput</w:t>
+        <w:t>output voltage response to changing input</w:t>
       </w:r>
       <w:r>
         <w:t>. In the specifications of the project, line regulation</w:t>
@@ -4881,46 +4889,7 @@
     <w:p/>
     <w:p>
       <w:r>
-        <w:t xml:space="preserve">Figure </w:t>
-      </w:r>
-      <w:r>
-        <w:t>10</w:t>
-      </w:r>
-      <w:r>
-        <w:t xml:space="preserve"> shows the output voltage response to changing</w:t>
-      </w:r>
-      <w:r>
-        <w:t xml:space="preserve"> load current</w:t>
-      </w:r>
-      <w:r>
-        <w:t xml:space="preserve">. In the specifications of the project, </w:t>
-      </w:r>
-      <w:r>
-        <w:t xml:space="preserve">load </w:t>
-      </w:r>
-      <w:r>
-        <w:t xml:space="preserve">regulation </w:t>
-      </w:r>
-      <w:r>
-        <w:t xml:space="preserve">must be below </w:t>
-      </w:r>
-      <w:r>
-        <w:t>to %3 which means 0.36V. When we zoom in</w:t>
-      </w:r>
-      <w:r>
-        <w:t>to steady state value</w:t>
-      </w:r>
-      <w:r>
-        <w:t xml:space="preserve">, we can see from Figure </w:t>
-      </w:r>
-      <w:r>
-        <w:t>11,</w:t>
-      </w:r>
-      <w:r>
-        <w:t xml:space="preserve"> voltage does not go below 11.64V</w:t>
-      </w:r>
-      <w:r>
-        <w:t>.</w:t>
+        <w:t>Figure 10 shows the output voltage response to changing load current. In the specifications of the project, load regulation must be below to %3 which means 0.36V. When we zoom into steady state value, we can see from Figure 11, voltage does not go below 11.64V.</w:t>
       </w:r>
     </w:p>
     <w:p>
@@ -5035,13 +5004,7 @@
       </w:r>
       <w:proofErr w:type="spellEnd"/>
       <w:r>
-        <w:t xml:space="preserve"> Load </w:t>
-      </w:r>
-      <w:r>
-        <w:t>(Red)</w:t>
-      </w:r>
-      <w:r>
-        <w:t xml:space="preserve"> Current </w:t>
+        <w:t xml:space="preserve"> Load (Red) Current </w:t>
       </w:r>
     </w:p>
     <w:p>
@@ -5143,13 +5106,7 @@
         <w:t xml:space="preserve">when the </w:t>
       </w:r>
       <w:r>
-        <w:t xml:space="preserve">Load Current </w:t>
-      </w:r>
-      <w:r>
-        <w:t>(Red)</w:t>
-      </w:r>
-      <w:r>
-        <w:t xml:space="preserve"> Change </w:t>
+        <w:t xml:space="preserve">Load Current (Red) Change </w:t>
       </w:r>
     </w:p>
     <w:p/>
@@ -5167,6 +5124,10 @@
         <w:spacing w:after="445" w:line="300" w:lineRule="auto"/>
         <w:ind w:left="-5" w:hanging="10"/>
         <w:jc w:val="both"/>
+        <w:rPr>
+          <w:rFonts w:ascii="Times New Roman" w:eastAsia="Times New Roman" w:hAnsi="Times New Roman" w:cs="Times New Roman"/>
+          <w:sz w:val="24"/>
+        </w:rPr>
       </w:pPr>
       <w:r>
         <w:rPr>
@@ -5178,11 +5139,169 @@
     </w:p>
     <w:p>
       <w:pPr>
-        <w:pStyle w:val="Heading1"/>
-        <w:ind w:left="0" w:firstLine="0"/>
-      </w:pPr>
-    </w:p>
-    <w:p/>
+        <w:spacing w:after="445" w:line="300" w:lineRule="auto"/>
+        <w:ind w:left="-5" w:hanging="10"/>
+        <w:jc w:val="both"/>
+        <w:rPr>
+          <w:rFonts w:ascii="Times New Roman" w:eastAsia="Times New Roman" w:hAnsi="Times New Roman" w:cs="Times New Roman"/>
+          <w:sz w:val="24"/>
+        </w:rPr>
+      </w:pPr>
+      <w:r>
+        <w:rPr>
+          <w:rFonts w:ascii="Times New Roman" w:eastAsia="Times New Roman" w:hAnsi="Times New Roman" w:cs="Times New Roman"/>
+          <w:sz w:val="24"/>
+        </w:rPr>
+        <w:t xml:space="preserve">For minimum input maximum load case transient current of the secondary diode reaches 24A and transient current of the RCD Snubber </w:t>
+      </w:r>
+      <w:r>
+        <w:rPr>
+          <w:rFonts w:ascii="Times New Roman" w:eastAsia="Times New Roman" w:hAnsi="Times New Roman" w:cs="Times New Roman"/>
+          <w:sz w:val="24"/>
+        </w:rPr>
+        <w:t xml:space="preserve">diode </w:t>
+      </w:r>
+      <w:r>
+        <w:rPr>
+          <w:rFonts w:ascii="Times New Roman" w:eastAsia="Times New Roman" w:hAnsi="Times New Roman" w:cs="Times New Roman"/>
+          <w:sz w:val="24"/>
+        </w:rPr>
+        <w:t>reaches the 22A</w:t>
+      </w:r>
+      <w:r>
+        <w:rPr>
+          <w:rFonts w:ascii="Times New Roman" w:eastAsia="Times New Roman" w:hAnsi="Times New Roman" w:cs="Times New Roman"/>
+          <w:sz w:val="24"/>
+        </w:rPr>
+        <w:t xml:space="preserve">. For the maximum input voltage maximum load case, transient reverse voltage of the secondary diode reaches 60V and the transient reverse voltage of the RCD snubber diode reaches 78V. </w:t>
+      </w:r>
+      <w:r>
+        <w:rPr>
+          <w:rFonts w:ascii="Times New Roman" w:eastAsia="Times New Roman" w:hAnsi="Times New Roman" w:cs="Times New Roman"/>
+          <w:sz w:val="24"/>
+        </w:rPr>
+        <w:t xml:space="preserve">Therefore, </w:t>
+      </w:r>
+      <w:r>
+        <w:rPr>
+          <w:rFonts w:ascii="Times New Roman" w:eastAsia="Times New Roman" w:hAnsi="Times New Roman" w:cs="Times New Roman"/>
+          <w:sz w:val="24"/>
+        </w:rPr>
+        <w:t>DSA30I100PA</w:t>
+      </w:r>
+      <w:r>
+        <w:rPr>
+          <w:rFonts w:ascii="Times New Roman" w:eastAsia="Times New Roman" w:hAnsi="Times New Roman" w:cs="Times New Roman"/>
+          <w:sz w:val="24"/>
+        </w:rPr>
+        <w:t xml:space="preserve"> diode is chosen for </w:t>
+      </w:r>
+      <w:proofErr w:type="gramStart"/>
+      <w:r>
+        <w:rPr>
+          <w:rFonts w:ascii="Times New Roman" w:eastAsia="Times New Roman" w:hAnsi="Times New Roman" w:cs="Times New Roman"/>
+          <w:sz w:val="24"/>
+        </w:rPr>
+        <w:t>both of them</w:t>
+      </w:r>
+      <w:proofErr w:type="gramEnd"/>
+      <w:r>
+        <w:rPr>
+          <w:rFonts w:ascii="Times New Roman" w:eastAsia="Times New Roman" w:hAnsi="Times New Roman" w:cs="Times New Roman"/>
+          <w:sz w:val="24"/>
+        </w:rPr>
+        <w:t xml:space="preserve"> which has 30A current rating and 100V voltage rating.</w:t>
+      </w:r>
+    </w:p>
+    <w:p>
+      <w:pPr>
+        <w:spacing w:after="445" w:line="300" w:lineRule="auto"/>
+        <w:ind w:left="-5" w:hanging="10"/>
+        <w:jc w:val="both"/>
+        <w:rPr>
+          <w:rFonts w:ascii="Times New Roman" w:eastAsia="Times New Roman" w:hAnsi="Times New Roman" w:cs="Times New Roman"/>
+          <w:sz w:val="24"/>
+        </w:rPr>
+      </w:pPr>
+      <w:r>
+        <w:rPr>
+          <w:rFonts w:ascii="Times New Roman" w:eastAsia="Times New Roman" w:hAnsi="Times New Roman" w:cs="Times New Roman"/>
+          <w:sz w:val="24"/>
+        </w:rPr>
+        <w:t xml:space="preserve">For 40V input 85V and 26A is observed on the </w:t>
+      </w:r>
+      <w:r>
+        <w:rPr>
+          <w:rFonts w:ascii="Times New Roman" w:eastAsia="Times New Roman" w:hAnsi="Times New Roman" w:cs="Times New Roman"/>
+          <w:sz w:val="24"/>
+        </w:rPr>
+        <w:t xml:space="preserve">MOSFET during transient. For 20V input 65V 24A is observed on the MOSFET during transient. Therefore, </w:t>
+      </w:r>
+      <w:r>
+        <w:rPr>
+          <w:rFonts w:ascii="Times New Roman" w:eastAsia="Times New Roman" w:hAnsi="Times New Roman" w:cs="Times New Roman"/>
+          <w:sz w:val="24"/>
+        </w:rPr>
+        <w:t>IRFZ540N</w:t>
+      </w:r>
+      <w:r>
+        <w:rPr>
+          <w:rFonts w:ascii="Times New Roman" w:eastAsia="Times New Roman" w:hAnsi="Times New Roman" w:cs="Times New Roman"/>
+          <w:sz w:val="24"/>
+        </w:rPr>
+        <w:t xml:space="preserve"> power MOSFET is chosen as the switching device which has 33A current rating and 100V voltage rating.</w:t>
+      </w:r>
+    </w:p>
+    <w:p>
+      <w:pPr>
+        <w:spacing w:after="445" w:line="300" w:lineRule="auto"/>
+        <w:ind w:left="-5" w:hanging="10"/>
+        <w:jc w:val="both"/>
+        <w:rPr>
+          <w:rFonts w:ascii="Times New Roman" w:eastAsia="Times New Roman" w:hAnsi="Times New Roman" w:cs="Times New Roman"/>
+          <w:sz w:val="24"/>
+        </w:rPr>
+      </w:pPr>
+      <w:r>
+        <w:rPr>
+          <w:rFonts w:ascii="Times New Roman" w:eastAsia="Times New Roman" w:hAnsi="Times New Roman" w:cs="Times New Roman"/>
+          <w:sz w:val="24"/>
+        </w:rPr>
+        <w:lastRenderedPageBreak/>
+        <w:t>Since we decided to control our converter with UC3845, TL431 shunt regulator and PC817 optocoupler are chosen for the control operation which are commonly used with UC3845.</w:t>
+      </w:r>
+    </w:p>
+    <w:p>
+      <w:pPr>
+        <w:spacing w:after="445" w:line="300" w:lineRule="auto"/>
+        <w:jc w:val="both"/>
+        <w:rPr>
+          <w:rFonts w:ascii="Times New Roman" w:eastAsia="Times New Roman" w:hAnsi="Times New Roman" w:cs="Times New Roman"/>
+          <w:sz w:val="24"/>
+        </w:rPr>
+      </w:pPr>
+      <w:r>
+        <w:rPr>
+          <w:rFonts w:ascii="Times New Roman" w:eastAsia="Times New Roman" w:hAnsi="Times New Roman" w:cs="Times New Roman"/>
+          <w:sz w:val="24"/>
+        </w:rPr>
+        <w:t xml:space="preserve">There is an excessive power loss on the current sense resistor. Since UC3845 reads the voltage drop on this resistor we decided to use </w:t>
+      </w:r>
+      <w:r>
+        <w:rPr>
+          <w:rFonts w:ascii="Times New Roman" w:eastAsia="Times New Roman" w:hAnsi="Times New Roman" w:cs="Times New Roman"/>
+          <w:sz w:val="24"/>
+        </w:rPr>
+        <w:t>ACS712-30 Current Sensor</w:t>
+      </w:r>
+      <w:r>
+        <w:rPr>
+          <w:rFonts w:ascii="Times New Roman" w:eastAsia="Times New Roman" w:hAnsi="Times New Roman" w:cs="Times New Roman"/>
+          <w:sz w:val="24"/>
+        </w:rPr>
+        <w:t xml:space="preserve"> instead of a resistor. </w:t>
+      </w:r>
+    </w:p>
     <w:p>
       <w:pPr>
         <w:pStyle w:val="Heading1"/>
@@ -5268,7 +5387,7 @@
 </file>
 
 <file path=word/numbering.xml><?xml version="1.0" encoding="utf-8"?>
-<w:numbering xmlns:wpc="http://schemas.microsoft.com/office/word/2010/wordprocessingCanvas" xmlns:cx="http://schemas.microsoft.com/office/drawing/2014/chartex" xmlns:cx1="http://schemas.microsoft.com/office/drawing/2015/9/8/chartex" xmlns:cx2="http://schemas.microsoft.com/office/drawing/2015/10/21/chartex" xmlns:cx3="http://schemas.microsoft.com/office/drawing/2016/5/9/chartex" xmlns:cx4="http://schemas.microsoft.com/office/drawing/2016/5/10/chartex" xmlns:cx5="http://schemas.microsoft.com/office/drawing/2016/5/11/chartex" xmlns:cx6="http://schemas.microsoft.com/office/drawing/2016/5/12/chartex" xmlns:cx7="http://schemas.microsoft.com/office/drawing/2016/5/13/chartex" xmlns:cx8="http://schemas.microsoft.com/office/drawing/2016/5/14/chartex" xmlns:mc="http://schemas.openxmlformats.org/markup-compatibility/2006" xmlns:aink="http://schemas.microsoft.com/office/drawing/2016/ink" xmlns:am3d="http://schemas.microsoft.com/office/drawing/2017/model3d" xmlns:o="urn:schemas-microsoft-com:office:office" xmlns:oel="http://schemas.microsoft.com/office/2019/extlst" xmlns:r="http://schemas.openxmlformats.org/officeDocument/2006/relationships" xmlns:m="http://schemas.openxmlformats.org/officeDocument/2006/math" xmlns:v="urn:schemas-microsoft-com:vml" xmlns:wp14="http://schemas.microsoft.com/office/word/2010/wordprocessingDrawing" xmlns:wp="http://schemas.openxmlformats.org/drawingml/2006/wordprocessingDrawing" xmlns:w10="urn:schemas-microsoft-com:office:word" xmlns:w="http://schemas.openxmlformats.org/wordprocessingml/2006/main" xmlns:w14="http://schemas.microsoft.com/office/word/2010/wordml" xmlns:w15="http://schemas.microsoft.com/office/word/2012/wordml" xmlns:w16cex="http://schemas.microsoft.com/office/word/2018/wordml/cex" xmlns:w16cid="http://schemas.microsoft.com/office/word/2016/wordml/cid" xmlns:w16="http://schemas.microsoft.com/office/word/2018/wordml" xmlns:w16sdtdh="http://schemas.microsoft.com/office/word/2020/wordml/sdtdatahash" xmlns:w16se="http://schemas.microsoft.com/office/word/2015/wordml/symex" xmlns:wpg="http://schemas.microsoft.com/office/word/2010/wordprocessingGroup" xmlns:wpi="http://schemas.microsoft.com/office/word/2010/wordprocessingInk" xmlns:wne="http://schemas.microsoft.com/office/word/2006/wordml" xmlns:wps="http://schemas.microsoft.com/office/word/2010/wordprocessingShape" mc:Ignorable="w14 w15 w16se w16cid w16 w16cex w16sdtdh wp14">
+<w:numbering xmlns:wpc="http://schemas.microsoft.com/office/word/2010/wordprocessingCanvas" xmlns:cx="http://schemas.microsoft.com/office/drawing/2014/chartex" xmlns:cx1="http://schemas.microsoft.com/office/drawing/2015/9/8/chartex" xmlns:cx2="http://schemas.microsoft.com/office/drawing/2015/10/21/chartex" xmlns:cx3="http://schemas.microsoft.com/office/drawing/2016/5/9/chartex" xmlns:cx4="http://schemas.microsoft.com/office/drawing/2016/5/10/chartex" xmlns:cx5="http://schemas.microsoft.com/office/drawing/2016/5/11/chartex" xmlns:cx6="http://schemas.microsoft.com/office/drawing/2016/5/12/chartex" xmlns:cx7="http://schemas.microsoft.com/office/drawing/2016/5/13/chartex" xmlns:cx8="http://schemas.microsoft.com/office/drawing/2016/5/14/chartex" xmlns:mc="http://schemas.openxmlformats.org/markup-compatibility/2006" xmlns:aink="http://schemas.microsoft.com/office/drawing/2016/ink" xmlns:am3d="http://schemas.microsoft.com/office/drawing/2017/model3d" xmlns:o="urn:schemas-microsoft-com:office:office" xmlns:oel="http://schemas.microsoft.com/office/2019/extlst" xmlns:r="http://schemas.openxmlformats.org/officeDocument/2006/relationships" xmlns:m="http://schemas.openxmlformats.org/officeDocument/2006/math" xmlns:v="urn:schemas-microsoft-com:vml" xmlns:wp14="http://schemas.microsoft.com/office/word/2010/wordprocessingDrawing" xmlns:wp="http://schemas.openxmlformats.org/drawingml/2006/wordprocessingDrawing" xmlns:w10="urn:schemas-microsoft-com:office:word" xmlns:w="http://schemas.openxmlformats.org/wordprocessingml/2006/main" xmlns:w14="http://schemas.microsoft.com/office/word/2010/wordml" xmlns:w15="http://schemas.microsoft.com/office/word/2012/wordml" xmlns:w16cex="http://schemas.microsoft.com/office/word/2018/wordml/cex" xmlns:w16cid="http://schemas.microsoft.com/office/word/2016/wordml/cid" xmlns:w16="http://schemas.microsoft.com/office/word/2018/wordml" xmlns:w16du="http://schemas.microsoft.com/office/word/2023/wordml/word16du" xmlns:w16sdtdh="http://schemas.microsoft.com/office/word/2020/wordml/sdtdatahash" xmlns:w16se="http://schemas.microsoft.com/office/word/2015/wordml/symex" xmlns:wpg="http://schemas.microsoft.com/office/word/2010/wordprocessingGroup" xmlns:wpi="http://schemas.microsoft.com/office/word/2010/wordprocessingInk" xmlns:wne="http://schemas.microsoft.com/office/word/2006/wordml" xmlns:wps="http://schemas.microsoft.com/office/word/2010/wordprocessingShape" mc:Ignorable="w14 w15 w16se w16cid w16 w16cex w16sdtdh w16du wp14">
   <w:abstractNum w:abstractNumId="0" w15:restartNumberingAfterBreak="0">
     <w:nsid w:val="0AD25C34"/>
     <w:multiLevelType w:val="hybridMultilevel"/>
@@ -5918,7 +6037,7 @@
 </file>
 
 <file path=word/styles.xml><?xml version="1.0" encoding="utf-8"?>
-<w:styles xmlns:mc="http://schemas.openxmlformats.org/markup-compatibility/2006" xmlns:r="http://schemas.openxmlformats.org/officeDocument/2006/relationships" xmlns:w="http://schemas.openxmlformats.org/wordprocessingml/2006/main" xmlns:w14="http://schemas.microsoft.com/office/word/2010/wordml" xmlns:w15="http://schemas.microsoft.com/office/word/2012/wordml" xmlns:w16cex="http://schemas.microsoft.com/office/word/2018/wordml/cex" xmlns:w16cid="http://schemas.microsoft.com/office/word/2016/wordml/cid" xmlns:w16="http://schemas.microsoft.com/office/word/2018/wordml" xmlns:w16sdtdh="http://schemas.microsoft.com/office/word/2020/wordml/sdtdatahash" xmlns:w16se="http://schemas.microsoft.com/office/word/2015/wordml/symex" mc:Ignorable="w14 w15 w16se w16cid w16 w16cex w16sdtdh">
+<w:styles xmlns:mc="http://schemas.openxmlformats.org/markup-compatibility/2006" xmlns:r="http://schemas.openxmlformats.org/officeDocument/2006/relationships" xmlns:w="http://schemas.openxmlformats.org/wordprocessingml/2006/main" xmlns:w14="http://schemas.microsoft.com/office/word/2010/wordml" xmlns:w15="http://schemas.microsoft.com/office/word/2012/wordml" xmlns:w16cex="http://schemas.microsoft.com/office/word/2018/wordml/cex" xmlns:w16cid="http://schemas.microsoft.com/office/word/2016/wordml/cid" xmlns:w16="http://schemas.microsoft.com/office/word/2018/wordml" xmlns:w16du="http://schemas.microsoft.com/office/word/2023/wordml/word16du" xmlns:w16sdtdh="http://schemas.microsoft.com/office/word/2020/wordml/sdtdatahash" xmlns:w16se="http://schemas.microsoft.com/office/word/2015/wordml/symex" mc:Ignorable="w14 w15 w16se w16cid w16 w16cex w16sdtdh w16du">
   <w:docDefaults>
     <w:rPrDefault>
       <w:rPr>
@@ -6317,6 +6436,7 @@
   <w:style w:type="paragraph" w:default="1" w:styleId="Normal">
     <w:name w:val="Normal"/>
     <w:qFormat/>
+    <w:rsid w:val="008F78E1"/>
     <w:pPr>
       <w:spacing w:line="259" w:lineRule="auto"/>
     </w:pPr>

</xml_diff>